<commit_message>
mmejoramiento de casos de uso y requerimientos
</commit_message>
<xml_diff>
--- a/CASOS DE USO/casos de uso.docx
+++ b/CASOS DE USO/casos de uso.docx
@@ -2,24 +2,35 @@
 <file path=word/document.xml><?xml version="1.0" encoding="utf-8"?>
 <w:document xmlns:wpc="http://schemas.microsoft.com/office/word/2010/wordprocessingCanvas" xmlns:mc="http://schemas.openxmlformats.org/markup-compatibility/2006" xmlns:o="urn:schemas-microsoft-com:office:office" xmlns:r="http://schemas.openxmlformats.org/officeDocument/2006/relationships" xmlns:m="http://schemas.openxmlformats.org/officeDocument/2006/math" xmlns:v="urn:schemas-microsoft-com:vml" xmlns:wp14="http://schemas.microsoft.com/office/word/2010/wordprocessingDrawing" xmlns:wp="http://schemas.openxmlformats.org/drawingml/2006/wordprocessingDrawing" xmlns:w10="urn:schemas-microsoft-com:office:word" xmlns:w="http://schemas.openxmlformats.org/wordprocessingml/2006/main" xmlns:w14="http://schemas.microsoft.com/office/word/2010/wordml" xmlns:wpg="http://schemas.microsoft.com/office/word/2010/wordprocessingGroup" xmlns:wpi="http://schemas.microsoft.com/office/word/2010/wordprocessingInk" xmlns:wne="http://schemas.microsoft.com/office/word/2006/wordml" xmlns:wps="http://schemas.microsoft.com/office/word/2010/wordprocessingShape" mc:Ignorable="w14 wp14">
   <w:body>
+    <w:p/>
+    <w:p/>
+    <w:p/>
     <w:p>
+      <w:pPr>
+        <w:tabs>
+          <w:tab w:val="left" w:pos="1195"/>
+        </w:tabs>
+      </w:pPr>
+      <w:r>
+        <w:tab/>
+        <w:t>CASOS DE USO DEL JUEGO DE CUBO DE RUBIK</w:t>
+      </w:r>
+    </w:p>
+    <w:p>
+      <w:pPr>
+        <w:tabs>
+          <w:tab w:val="left" w:pos="1195"/>
+        </w:tabs>
+      </w:pPr>
       <w:r>
         <w:rPr>
           <w:noProof/>
         </w:rPr>
         <w:drawing>
-          <wp:anchor distT="0" distB="0" distL="114300" distR="114300" simplePos="0" relativeHeight="251658240" behindDoc="0" locked="0" layoutInCell="1" allowOverlap="1">
-            <wp:simplePos x="0" y="0"/>
-            <wp:positionH relativeFrom="column">
-              <wp:posOffset>-1905</wp:posOffset>
-            </wp:positionH>
-            <wp:positionV relativeFrom="paragraph">
-              <wp:posOffset>1282065</wp:posOffset>
-            </wp:positionV>
-            <wp:extent cx="4972685" cy="4219575"/>
-            <wp:effectExtent l="0" t="0" r="0" b="9525"/>
-            <wp:wrapSquare wrapText="bothSides"/>
-            <wp:docPr id="2" name="0 Imagen"/>
+          <wp:inline distT="0" distB="0" distL="0" distR="0">
+            <wp:extent cx="5210903" cy="4696481"/>
+            <wp:effectExtent l="0" t="0" r="8890" b="8890"/>
+            <wp:docPr id="3" name="0 Imagen"/>
             <wp:cNvGraphicFramePr>
               <a:graphicFrameLocks xmlns:a="http://schemas.openxmlformats.org/drawingml/2006/main" noChangeAspect="1"/>
             </wp:cNvGraphicFramePr>
@@ -27,7 +38,7 @@
               <a:graphicData uri="http://schemas.openxmlformats.org/drawingml/2006/picture">
                 <pic:pic xmlns:pic="http://schemas.openxmlformats.org/drawingml/2006/picture">
                   <pic:nvPicPr>
-                    <pic:cNvPr id="0" name="1489FFB.tmp"/>
+                    <pic:cNvPr id="0" name="B04D4C.tmp"/>
                     <pic:cNvPicPr/>
                   </pic:nvPicPr>
                   <pic:blipFill>
@@ -45,7 +56,7 @@
                   <pic:spPr>
                     <a:xfrm>
                       <a:off x="0" y="0"/>
-                      <a:ext cx="4972685" cy="4219575"/>
+                      <a:ext cx="5210903" cy="4696481"/>
                     </a:xfrm>
                     <a:prstGeom prst="rect">
                       <a:avLst/>
@@ -54,27 +65,8 @@
                 </pic:pic>
               </a:graphicData>
             </a:graphic>
-            <wp14:sizeRelH relativeFrom="page">
-              <wp14:pctWidth>0</wp14:pctWidth>
-            </wp14:sizeRelH>
-            <wp14:sizeRelV relativeFrom="page">
-              <wp14:pctHeight>0</wp14:pctHeight>
-            </wp14:sizeRelV>
-          </wp:anchor>
+          </wp:inline>
         </w:drawing>
-      </w:r>
-    </w:p>
-    <w:p/>
-    <w:p/>
-    <w:p>
-      <w:pPr>
-        <w:tabs>
-          <w:tab w:val="left" w:pos="1195"/>
-        </w:tabs>
-      </w:pPr>
-      <w:r>
-        <w:tab/>
-        <w:t>CASOS DE USO DEL JUEGO DE CUBO DE RUBIK</w:t>
       </w:r>
       <w:bookmarkStart w:id="0" w:name="_GoBack"/>
       <w:bookmarkEnd w:id="0"/>

</xml_diff>

<commit_message>
primera avance del proyecto
</commit_message>
<xml_diff>
--- a/CASOS DE USO/casos de uso.docx
+++ b/CASOS DE USO/casos de uso.docx
@@ -49,7 +49,7 @@
                     <pic:cNvPicPr/>
                   </pic:nvPicPr>
                   <pic:blipFill>
-                    <a:blip r:embed="rId5">
+                    <a:blip r:embed="rId6">
                       <a:extLst>
                         <a:ext uri="{28A0092B-C50C-407E-A947-70E740481C1C}">
                           <a14:useLocalDpi xmlns:a14="http://schemas.microsoft.com/office/drawing/2010/main" val="0"/>
@@ -82,11 +82,239 @@
           <w:tab w:val="left" w:pos="1195"/>
         </w:tabs>
       </w:pPr>
-      <w:r>
+    </w:p>
+    <w:p>
+      <w:pPr>
+        <w:pStyle w:val="Prrafodelista"/>
+        <w:numPr>
+          <w:ilvl w:val="0"/>
+          <w:numId w:val="1"/>
+        </w:numPr>
+        <w:tabs>
+          <w:tab w:val="left" w:pos="5274"/>
+        </w:tabs>
+        <w:rPr>
+          <w:rFonts w:cs="Arial"/>
+          <w:sz w:val="24"/>
+          <w:szCs w:val="24"/>
+          <w:lang w:val="es-ES"/>
+        </w:rPr>
+      </w:pPr>
+      <w:r>
+        <w:rPr>
+          <w:rFonts w:cs="Arial"/>
+          <w:sz w:val="24"/>
+          <w:szCs w:val="24"/>
+          <w:lang w:val="es-ES"/>
+        </w:rPr>
+        <w:t>Salir del juego: el sistema o software tendrá una opción(botón) que permita salir del juego</w:t>
+      </w:r>
+    </w:p>
+    <w:p>
+      <w:pPr>
+        <w:pStyle w:val="Prrafodelista"/>
+        <w:numPr>
+          <w:ilvl w:val="0"/>
+          <w:numId w:val="1"/>
+        </w:numPr>
+        <w:tabs>
+          <w:tab w:val="left" w:pos="5274"/>
+        </w:tabs>
+        <w:rPr>
+          <w:rFonts w:cs="Arial"/>
+          <w:sz w:val="24"/>
+          <w:szCs w:val="24"/>
+          <w:lang w:val="es-ES"/>
+        </w:rPr>
+      </w:pPr>
+      <w:r>
+        <w:rPr>
+          <w:rFonts w:cs="Arial"/>
+          <w:sz w:val="24"/>
+          <w:szCs w:val="24"/>
+          <w:lang w:val="es-ES"/>
+        </w:rPr>
+        <w:t>Escoger color: el sistema permitirá elegir el color que desee al usuario</w:t>
+      </w:r>
+    </w:p>
+    <w:p>
+      <w:pPr>
+        <w:pStyle w:val="Prrafodelista"/>
+        <w:numPr>
+          <w:ilvl w:val="0"/>
+          <w:numId w:val="1"/>
+        </w:numPr>
+        <w:tabs>
+          <w:tab w:val="left" w:pos="5274"/>
+        </w:tabs>
+        <w:rPr>
+          <w:rFonts w:cs="Arial"/>
+          <w:sz w:val="24"/>
+          <w:szCs w:val="24"/>
+          <w:lang w:val="es-ES"/>
+        </w:rPr>
+      </w:pPr>
+      <w:r>
+        <w:rPr>
+          <w:rFonts w:cs="Arial"/>
+          <w:sz w:val="24"/>
+          <w:szCs w:val="24"/>
+          <w:lang w:val="es-ES"/>
+        </w:rPr>
+        <w:t xml:space="preserve">Dar </w:t>
+      </w:r>
+      <w:proofErr w:type="spellStart"/>
+      <w:r>
+        <w:rPr>
+          <w:rFonts w:cs="Arial"/>
+          <w:sz w:val="24"/>
+          <w:szCs w:val="24"/>
+          <w:lang w:val="es-ES"/>
+        </w:rPr>
+        <w:t>click</w:t>
+      </w:r>
+      <w:proofErr w:type="spellEnd"/>
+      <w:r>
+        <w:rPr>
+          <w:rFonts w:cs="Arial"/>
+          <w:sz w:val="24"/>
+          <w:szCs w:val="24"/>
+          <w:lang w:val="es-ES"/>
+        </w:rPr>
+        <w:t xml:space="preserve"> para girar: el sistema permitirá interactuar al usuario mediante el </w:t>
+      </w:r>
+      <w:proofErr w:type="spellStart"/>
+      <w:r>
+        <w:rPr>
+          <w:rFonts w:cs="Arial"/>
+          <w:sz w:val="24"/>
+          <w:szCs w:val="24"/>
+          <w:lang w:val="es-ES"/>
+        </w:rPr>
+        <w:t>touchpad</w:t>
+      </w:r>
+      <w:proofErr w:type="spellEnd"/>
+      <w:r>
+        <w:rPr>
+          <w:rFonts w:cs="Arial"/>
+          <w:sz w:val="24"/>
+          <w:szCs w:val="24"/>
+          <w:lang w:val="es-ES"/>
+        </w:rPr>
+        <w:t xml:space="preserve"> o mouse para poder girar el cubo</w:t>
+      </w:r>
+    </w:p>
+    <w:p>
+      <w:pPr>
+        <w:pStyle w:val="Prrafodelista"/>
+        <w:numPr>
+          <w:ilvl w:val="0"/>
+          <w:numId w:val="1"/>
+        </w:numPr>
+        <w:tabs>
+          <w:tab w:val="left" w:pos="5274"/>
+        </w:tabs>
+        <w:rPr>
+          <w:rFonts w:cs="Arial"/>
+          <w:sz w:val="24"/>
+          <w:szCs w:val="24"/>
+          <w:lang w:val="es-ES"/>
+        </w:rPr>
+      </w:pPr>
+      <w:r>
+        <w:rPr>
+          <w:rFonts w:cs="Arial"/>
+          <w:sz w:val="24"/>
+          <w:szCs w:val="24"/>
+          <w:lang w:val="es-ES"/>
+        </w:rPr>
+        <w:t xml:space="preserve">Pulsar jugar: Esta opción(botón) del sistema será el que cargue el juego </w:t>
+      </w:r>
+    </w:p>
+    <w:p>
+      <w:pPr>
+        <w:pStyle w:val="Prrafodelista"/>
+        <w:numPr>
+          <w:ilvl w:val="0"/>
+          <w:numId w:val="1"/>
+        </w:numPr>
+        <w:tabs>
+          <w:tab w:val="left" w:pos="5274"/>
+        </w:tabs>
+        <w:rPr>
+          <w:rFonts w:cs="Arial"/>
+          <w:sz w:val="24"/>
+          <w:szCs w:val="24"/>
+          <w:lang w:val="es-ES"/>
+        </w:rPr>
+      </w:pPr>
+      <w:r>
+        <w:rPr>
+          <w:rFonts w:cs="Arial"/>
+          <w:sz w:val="24"/>
+          <w:szCs w:val="24"/>
+          <w:lang w:val="es-ES"/>
+        </w:rPr>
+        <w:t>Armar los 6 colores: al armar los caras del mismo color es sistemas mostrara un mensaje “Gano”</w:t>
+      </w:r>
+    </w:p>
+    <w:p>
+      <w:pPr>
+        <w:pStyle w:val="Prrafodelista"/>
+        <w:numPr>
+          <w:ilvl w:val="0"/>
+          <w:numId w:val="1"/>
+        </w:numPr>
+        <w:tabs>
+          <w:tab w:val="left" w:pos="5274"/>
+        </w:tabs>
+        <w:rPr>
+          <w:rFonts w:cs="Arial"/>
+          <w:sz w:val="24"/>
+          <w:szCs w:val="24"/>
+          <w:lang w:val="es-ES"/>
+        </w:rPr>
+      </w:pPr>
+      <w:r>
+        <w:rPr>
+          <w:rFonts w:cs="Arial"/>
+          <w:sz w:val="24"/>
+          <w:szCs w:val="24"/>
+          <w:lang w:val="es-ES"/>
+        </w:rPr>
+        <w:t xml:space="preserve">Jugar de nuevo: Esta opción del sistema ara que cargue de nuevo el juego </w:t>
+      </w:r>
+    </w:p>
+    <w:p>
+      <w:pPr>
+        <w:tabs>
+          <w:tab w:val="left" w:pos="1195"/>
+        </w:tabs>
+        <w:rPr>
+          <w:rFonts w:asciiTheme="minorHAnsi" w:hAnsiTheme="minorHAnsi"/>
+        </w:rPr>
+      </w:pPr>
+    </w:p>
+    <w:p>
+      <w:pPr>
+        <w:tabs>
+          <w:tab w:val="left" w:pos="1195"/>
+        </w:tabs>
+        <w:rPr>
+          <w:rFonts w:asciiTheme="minorHAnsi" w:hAnsiTheme="minorHAnsi"/>
+        </w:rPr>
+      </w:pPr>
+      <w:r>
+        <w:rPr>
+          <w:rFonts w:asciiTheme="minorHAnsi" w:hAnsiTheme="minorHAnsi"/>
+        </w:rPr>
         <w:t xml:space="preserve">Este  casos de uso  nos sirve para saber q funciones va tener  el  juego de cubo de </w:t>
       </w:r>
       <w:proofErr w:type="spellStart"/>
       <w:r>
+        <w:rPr>
+          <w:rFonts w:asciiTheme="minorHAnsi" w:hAnsiTheme="minorHAnsi"/>
+        </w:rPr>
         <w:t>rubik</w:t>
       </w:r>
       <w:proofErr w:type="spellEnd"/>
@@ -96,12 +324,24 @@
         <w:tabs>
           <w:tab w:val="left" w:pos="1195"/>
         </w:tabs>
-      </w:pPr>
-      <w:r>
-        <w:t>Es una forma de programar gráficamente</w:t>
+        <w:rPr>
+          <w:rFonts w:asciiTheme="minorHAnsi" w:hAnsiTheme="minorHAnsi"/>
+        </w:rPr>
+      </w:pPr>
+      <w:r>
+        <w:rPr>
+          <w:rFonts w:asciiTheme="minorHAnsi" w:hAnsiTheme="minorHAnsi"/>
+        </w:rPr>
+        <w:t>Es una forma de programar gráfica</w:t>
       </w:r>
       <w:bookmarkStart w:id="0" w:name="_GoBack"/>
       <w:bookmarkEnd w:id="0"/>
+      <w:r>
+        <w:rPr>
+          <w:rFonts w:asciiTheme="minorHAnsi" w:hAnsiTheme="minorHAnsi"/>
+        </w:rPr>
+        <w:t>mente</w:t>
+      </w:r>
     </w:p>
     <w:sectPr>
       <w:pgSz w:w="11906" w:h="16838"/>
@@ -111,6 +351,127 @@
     </w:sectPr>
   </w:body>
 </w:document>
+</file>
+
+<file path=word/numbering.xml><?xml version="1.0" encoding="utf-8"?>
+<w:numbering xmlns:wpc="http://schemas.microsoft.com/office/word/2010/wordprocessingCanvas" xmlns:mc="http://schemas.openxmlformats.org/markup-compatibility/2006" xmlns:o="urn:schemas-microsoft-com:office:office" xmlns:r="http://schemas.openxmlformats.org/officeDocument/2006/relationships" xmlns:m="http://schemas.openxmlformats.org/officeDocument/2006/math" xmlns:v="urn:schemas-microsoft-com:vml" xmlns:wp14="http://schemas.microsoft.com/office/word/2010/wordprocessingDrawing" xmlns:wp="http://schemas.openxmlformats.org/drawingml/2006/wordprocessingDrawing" xmlns:w10="urn:schemas-microsoft-com:office:word" xmlns:w="http://schemas.openxmlformats.org/wordprocessingml/2006/main" xmlns:w14="http://schemas.microsoft.com/office/word/2010/wordml" xmlns:wpg="http://schemas.microsoft.com/office/word/2010/wordprocessingGroup" xmlns:wpi="http://schemas.microsoft.com/office/word/2010/wordprocessingInk" xmlns:wne="http://schemas.microsoft.com/office/word/2006/wordml" xmlns:wps="http://schemas.microsoft.com/office/word/2010/wordprocessingShape" mc:Ignorable="w14 wp14">
+  <w:abstractNum w:abstractNumId="0">
+    <w:nsid w:val="0C3C139C"/>
+    <w:multiLevelType w:val="hybridMultilevel"/>
+    <w:tmpl w:val="B866A084"/>
+    <w:lvl w:ilvl="0" w:tplc="0409000F">
+      <w:start w:val="1"/>
+      <w:numFmt w:val="decimal"/>
+      <w:lvlText w:val="%1."/>
+      <w:lvlJc w:val="left"/>
+      <w:pPr>
+        <w:ind w:left="720" w:hanging="360"/>
+      </w:pPr>
+    </w:lvl>
+    <w:lvl w:ilvl="1" w:tplc="04090019">
+      <w:start w:val="1"/>
+      <w:numFmt w:val="lowerLetter"/>
+      <w:lvlText w:val="%2."/>
+      <w:lvlJc w:val="left"/>
+      <w:pPr>
+        <w:ind w:left="1440" w:hanging="360"/>
+      </w:pPr>
+    </w:lvl>
+    <w:lvl w:ilvl="2" w:tplc="0409001B">
+      <w:start w:val="1"/>
+      <w:numFmt w:val="lowerRoman"/>
+      <w:lvlText w:val="%3."/>
+      <w:lvlJc w:val="right"/>
+      <w:pPr>
+        <w:ind w:left="2160" w:hanging="180"/>
+      </w:pPr>
+    </w:lvl>
+    <w:lvl w:ilvl="3" w:tplc="0409000F">
+      <w:start w:val="1"/>
+      <w:numFmt w:val="decimal"/>
+      <w:lvlText w:val="%4."/>
+      <w:lvlJc w:val="left"/>
+      <w:pPr>
+        <w:ind w:left="2880" w:hanging="360"/>
+      </w:pPr>
+    </w:lvl>
+    <w:lvl w:ilvl="4" w:tplc="04090019">
+      <w:start w:val="1"/>
+      <w:numFmt w:val="lowerLetter"/>
+      <w:lvlText w:val="%5."/>
+      <w:lvlJc w:val="left"/>
+      <w:pPr>
+        <w:ind w:left="3600" w:hanging="360"/>
+      </w:pPr>
+    </w:lvl>
+    <w:lvl w:ilvl="5" w:tplc="0409001B">
+      <w:start w:val="1"/>
+      <w:numFmt w:val="lowerRoman"/>
+      <w:lvlText w:val="%6."/>
+      <w:lvlJc w:val="right"/>
+      <w:pPr>
+        <w:ind w:left="4320" w:hanging="180"/>
+      </w:pPr>
+    </w:lvl>
+    <w:lvl w:ilvl="6" w:tplc="0409000F">
+      <w:start w:val="1"/>
+      <w:numFmt w:val="decimal"/>
+      <w:lvlText w:val="%7."/>
+      <w:lvlJc w:val="left"/>
+      <w:pPr>
+        <w:ind w:left="5040" w:hanging="360"/>
+      </w:pPr>
+    </w:lvl>
+    <w:lvl w:ilvl="7" w:tplc="04090019">
+      <w:start w:val="1"/>
+      <w:numFmt w:val="lowerLetter"/>
+      <w:lvlText w:val="%8."/>
+      <w:lvlJc w:val="left"/>
+      <w:pPr>
+        <w:ind w:left="5760" w:hanging="360"/>
+      </w:pPr>
+    </w:lvl>
+    <w:lvl w:ilvl="8" w:tplc="0409001B">
+      <w:start w:val="1"/>
+      <w:numFmt w:val="lowerRoman"/>
+      <w:lvlText w:val="%9."/>
+      <w:lvlJc w:val="right"/>
+      <w:pPr>
+        <w:ind w:left="6480" w:hanging="180"/>
+      </w:pPr>
+    </w:lvl>
+  </w:abstractNum>
+  <w:num w:numId="1">
+    <w:abstractNumId w:val="0"/>
+    <w:lvlOverride w:ilvl="0">
+      <w:startOverride w:val="1"/>
+    </w:lvlOverride>
+    <w:lvlOverride w:ilvl="1">
+      <w:startOverride w:val="1"/>
+    </w:lvlOverride>
+    <w:lvlOverride w:ilvl="2">
+      <w:startOverride w:val="1"/>
+    </w:lvlOverride>
+    <w:lvlOverride w:ilvl="3">
+      <w:startOverride w:val="1"/>
+    </w:lvlOverride>
+    <w:lvlOverride w:ilvl="4">
+      <w:startOverride w:val="1"/>
+    </w:lvlOverride>
+    <w:lvlOverride w:ilvl="5">
+      <w:startOverride w:val="1"/>
+    </w:lvlOverride>
+    <w:lvlOverride w:ilvl="6">
+      <w:startOverride w:val="1"/>
+    </w:lvlOverride>
+    <w:lvlOverride w:ilvl="7">
+      <w:startOverride w:val="1"/>
+    </w:lvlOverride>
+    <w:lvlOverride w:ilvl="8">
+      <w:startOverride w:val="1"/>
+    </w:lvlOverride>
+  </w:num>
+</w:numbering>
 </file>
 
 <file path=word/styles.xml><?xml version="1.0" encoding="utf-8"?>
@@ -326,6 +687,24 @@
       <w:sz w:val="16"/>
       <w:szCs w:val="16"/>
       <w:lang w:eastAsia="es-ES"/>
+    </w:rPr>
+  </w:style>
+  <w:style w:type="paragraph" w:styleId="Prrafodelista">
+    <w:name w:val="List Paragraph"/>
+    <w:basedOn w:val="Normal"/>
+    <w:uiPriority w:val="34"/>
+    <w:qFormat/>
+    <w:rsid w:val="000A01EF"/>
+    <w:pPr>
+      <w:spacing w:after="200" w:line="276" w:lineRule="auto"/>
+      <w:ind w:left="720"/>
+      <w:contextualSpacing/>
+    </w:pPr>
+    <w:rPr>
+      <w:rFonts w:asciiTheme="minorHAnsi" w:eastAsiaTheme="minorHAnsi" w:hAnsiTheme="minorHAnsi" w:cstheme="minorBidi"/>
+      <w:sz w:val="22"/>
+      <w:szCs w:val="22"/>
+      <w:lang w:val="en-US" w:eastAsia="en-US"/>
     </w:rPr>
   </w:style>
 </w:styles>
@@ -544,6 +923,24 @@
       <w:sz w:val="16"/>
       <w:szCs w:val="16"/>
       <w:lang w:eastAsia="es-ES"/>
+    </w:rPr>
+  </w:style>
+  <w:style w:type="paragraph" w:styleId="Prrafodelista">
+    <w:name w:val="List Paragraph"/>
+    <w:basedOn w:val="Normal"/>
+    <w:uiPriority w:val="34"/>
+    <w:qFormat/>
+    <w:rsid w:val="000A01EF"/>
+    <w:pPr>
+      <w:spacing w:after="200" w:line="276" w:lineRule="auto"/>
+      <w:ind w:left="720"/>
+      <w:contextualSpacing/>
+    </w:pPr>
+    <w:rPr>
+      <w:rFonts w:asciiTheme="minorHAnsi" w:eastAsiaTheme="minorHAnsi" w:hAnsiTheme="minorHAnsi" w:cstheme="minorBidi"/>
+      <w:sz w:val="22"/>
+      <w:szCs w:val="22"/>
+      <w:lang w:val="en-US" w:eastAsia="en-US"/>
     </w:rPr>
   </w:style>
 </w:styles>

</xml_diff>